<commit_message>
update yang udah di run
</commit_message>
<xml_diff>
--- a/Spark/Hania Maghfira - Social Media Analysis With Spark.docx
+++ b/Spark/Hania Maghfira - Social Media Analysis With Spark.docx
@@ -55,7 +55,42 @@
         <w:jc w:val="both"/>
       </w:pPr>
       <w:r>
-        <w:t>The purpose of this practice case is analyzing social media especially twitter with Spark. The dataset of this use case is clean_data.csv (can be found on Jupyter Notebook folder).</w:t>
+        <w:t xml:space="preserve">The purpose of this practice case is analyzing social media especially twitter with Spark. The dataset of this use case is clean_data.csv (can be found on </w:t>
+      </w:r>
+      <w:proofErr w:type="spellStart"/>
+      <w:r>
+        <w:t>Jupyter</w:t>
+      </w:r>
+      <w:proofErr w:type="spellEnd"/>
+      <w:r>
+        <w:t xml:space="preserve"> Notebook folder).</w:t>
+      </w:r>
+      <w:r>
+        <w:t xml:space="preserve">  Because of </w:t>
+      </w:r>
+      <w:proofErr w:type="spellStart"/>
+      <w:r>
+        <w:t>numpy</w:t>
+      </w:r>
+      <w:proofErr w:type="spellEnd"/>
+      <w:r>
+        <w:t xml:space="preserve"> library </w:t>
+      </w:r>
+      <w:proofErr w:type="spellStart"/>
+      <w:r>
+        <w:t>can not</w:t>
+      </w:r>
+      <w:proofErr w:type="spellEnd"/>
+      <w:r>
+        <w:t xml:space="preserve"> be installed on this Spark</w:t>
+      </w:r>
+      <w:proofErr w:type="gramStart"/>
+      <w:r>
+        <w:t>,  I</w:t>
+      </w:r>
+      <w:proofErr w:type="gramEnd"/>
+      <w:r>
+        <w:t xml:space="preserve"> will tell about data exploration with Spark only.</w:t>
       </w:r>
     </w:p>
     <w:p>
@@ -89,8 +124,13 @@
         <w:jc w:val="both"/>
       </w:pPr>
       <w:r>
-        <w:t>Before we go into the step of analysis, we should login on Spark  :</w:t>
-      </w:r>
+        <w:t xml:space="preserve">Before we go into the step of analysis, we should login on </w:t>
+      </w:r>
+      <w:proofErr w:type="gramStart"/>
+      <w:r>
+        <w:t>Spark  :</w:t>
+      </w:r>
+      <w:proofErr w:type="gramEnd"/>
     </w:p>
     <w:p>
       <w:pPr>
@@ -104,7 +144,7 @@
       <w:r>
         <w:t xml:space="preserve"> Open </w:t>
       </w:r>
-      <w:hyperlink r:id="rId5" w:history="1">
+      <w:hyperlink r:id="rId7" w:history="1">
         <w:r>
           <w:rPr>
             <w:rStyle w:val="Hyperlink"/>
@@ -113,7 +153,15 @@
         </w:r>
       </w:hyperlink>
       <w:r>
-        <w:t>, then choose Windows 2000.</w:t>
+        <w:t xml:space="preserve">, </w:t>
+      </w:r>
+      <w:proofErr w:type="gramStart"/>
+      <w:r>
+        <w:t>then</w:t>
+      </w:r>
+      <w:proofErr w:type="gramEnd"/>
+      <w:r>
+        <w:t xml:space="preserve"> choose Windows 2000.</w:t>
       </w:r>
     </w:p>
     <w:p>
@@ -157,7 +205,7 @@
                     </pic:cNvPicPr>
                   </pic:nvPicPr>
                   <pic:blipFill>
-                    <a:blip r:embed="rId6" cstate="print"/>
+                    <a:blip r:embed="rId8" cstate="print"/>
                     <a:srcRect t="12296" b="23766"/>
                     <a:stretch>
                       <a:fillRect/>
@@ -237,7 +285,7 @@
                     </pic:cNvPicPr>
                   </pic:nvPicPr>
                   <pic:blipFill>
-                    <a:blip r:embed="rId7" cstate="print"/>
+                    <a:blip r:embed="rId9" cstate="print"/>
                     <a:srcRect/>
                     <a:stretch>
                       <a:fillRect/>
@@ -317,7 +365,7 @@
                     </pic:cNvPicPr>
                   </pic:nvPicPr>
                   <pic:blipFill>
-                    <a:blip r:embed="rId8" cstate="print"/>
+                    <a:blip r:embed="rId10" cstate="print"/>
                     <a:srcRect/>
                     <a:stretch>
                       <a:fillRect/>
@@ -397,7 +445,7 @@
                     </pic:cNvPicPr>
                   </pic:nvPicPr>
                   <pic:blipFill>
-                    <a:blip r:embed="rId9" cstate="print"/>
+                    <a:blip r:embed="rId11" cstate="print"/>
                     <a:srcRect/>
                     <a:stretch>
                       <a:fillRect/>
@@ -460,8 +508,13 @@
         <w:t>The step of analysis</w:t>
       </w:r>
       <w:r>
-        <w:t xml:space="preserve"> social media with Spark are :</w:t>
-      </w:r>
+        <w:t xml:space="preserve"> social media with Spark </w:t>
+      </w:r>
+      <w:proofErr w:type="gramStart"/>
+      <w:r>
+        <w:t>are :</w:t>
+      </w:r>
+      <w:proofErr w:type="gramEnd"/>
     </w:p>
     <w:p>
       <w:pPr>
@@ -473,7 +526,15 @@
         <w:jc w:val="both"/>
       </w:pPr>
       <w:r>
-        <w:t>First of all, import library to load dataframe on Spark.</w:t>
+        <w:t xml:space="preserve">First of all, import library to load </w:t>
+      </w:r>
+      <w:proofErr w:type="spellStart"/>
+      <w:r>
+        <w:t>dataframe</w:t>
+      </w:r>
+      <w:proofErr w:type="spellEnd"/>
+      <w:r>
+        <w:t xml:space="preserve"> on Spark.</w:t>
       </w:r>
     </w:p>
     <w:p>
@@ -483,7 +544,15 @@
         <w:jc w:val="both"/>
       </w:pPr>
       <w:r>
-        <w:t>/user/cloudera/clean_tweet.csv is the file directory of dataset.</w:t>
+        <w:t>/user/</w:t>
+      </w:r>
+      <w:proofErr w:type="spellStart"/>
+      <w:r>
+        <w:t>cloudera</w:t>
+      </w:r>
+      <w:proofErr w:type="spellEnd"/>
+      <w:r>
+        <w:t>/clean_tweet.csv is the file directory of dataset.</w:t>
       </w:r>
     </w:p>
     <w:p>
@@ -514,7 +583,7 @@
                     </pic:cNvPicPr>
                   </pic:nvPicPr>
                   <pic:blipFill>
-                    <a:blip r:embed="rId10" cstate="print"/>
+                    <a:blip r:embed="rId12" cstate="print"/>
                     <a:srcRect/>
                     <a:stretch>
                       <a:fillRect/>
@@ -559,7 +628,15 @@
       </w:pPr>
       <w:r>
         <w:lastRenderedPageBreak/>
-        <w:t>Show dataset by using df.show()</w:t>
+        <w:t xml:space="preserve">Show dataset by using </w:t>
+      </w:r>
+      <w:proofErr w:type="spellStart"/>
+      <w:r>
+        <w:t>df.show</w:t>
+      </w:r>
+      <w:proofErr w:type="spellEnd"/>
+      <w:r>
+        <w:t>()</w:t>
       </w:r>
     </w:p>
     <w:p>
@@ -590,7 +667,7 @@
                     </pic:cNvPicPr>
                   </pic:nvPicPr>
                   <pic:blipFill>
-                    <a:blip r:embed="rId11" cstate="print"/>
+                    <a:blip r:embed="rId13" cstate="print"/>
                     <a:srcRect/>
                     <a:stretch>
                       <a:fillRect/>
@@ -636,7 +713,15 @@
         <w:jc w:val="both"/>
       </w:pPr>
       <w:r>
-        <w:t>Count the row of dataset use df.count()</w:t>
+        <w:t xml:space="preserve">Count the row of dataset use </w:t>
+      </w:r>
+      <w:proofErr w:type="spellStart"/>
+      <w:r>
+        <w:t>df.count</w:t>
+      </w:r>
+      <w:proofErr w:type="spellEnd"/>
+      <w:r>
+        <w:t>()</w:t>
       </w:r>
     </w:p>
     <w:p>
@@ -667,7 +752,7 @@
                     </pic:cNvPicPr>
                   </pic:nvPicPr>
                   <pic:blipFill>
-                    <a:blip r:embed="rId12" cstate="print"/>
+                    <a:blip r:embed="rId14" cstate="print"/>
                     <a:srcRect/>
                     <a:stretch>
                       <a:fillRect/>
@@ -723,7 +808,15 @@
         <w:jc w:val="both"/>
       </w:pPr>
       <w:r>
-        <w:t>We need to drop duplicates in dataset, use df.dropna()</w:t>
+        <w:t xml:space="preserve">We need to drop duplicates in dataset, use </w:t>
+      </w:r>
+      <w:proofErr w:type="spellStart"/>
+      <w:r>
+        <w:t>df.dropna</w:t>
+      </w:r>
+      <w:proofErr w:type="spellEnd"/>
+      <w:r>
+        <w:t>()</w:t>
       </w:r>
     </w:p>
     <w:p>
@@ -754,7 +847,7 @@
                     </pic:cNvPicPr>
                   </pic:nvPicPr>
                   <pic:blipFill>
-                    <a:blip r:embed="rId13" cstate="print"/>
+                    <a:blip r:embed="rId15" cstate="print"/>
                     <a:srcRect/>
                     <a:stretch>
                       <a:fillRect/>
@@ -794,6 +887,7 @@
       </w:r>
     </w:p>
     <w:sectPr>
+      <w:headerReference w:type="default" r:id="rId16"/>
       <w:pgSz w:w="12240" w:h="15840"/>
       <w:pgMar w:top="1440" w:right="1440" w:bottom="1440" w:left="1440" w:header="720" w:footer="720" w:gutter="0"/>
       <w:cols w:space="720"/>
@@ -801,6 +895,99 @@
     </w:sectPr>
   </w:body>
 </w:document>
+</file>
+
+<file path=word/endnotes.xml><?xml version="1.0" encoding="utf-8"?>
+<w:endnotes xmlns:ve="http://schemas.openxmlformats.org/markup-compatibility/2006" xmlns:o="urn:schemas-microsoft-com:office:office" xmlns:r="http://schemas.openxmlformats.org/officeDocument/2006/relationships" xmlns:m="http://schemas.openxmlformats.org/officeDocument/2006/math" xmlns:v="urn:schemas-microsoft-com:vml" xmlns:wp="http://schemas.openxmlformats.org/drawingml/2006/wordprocessingDrawing" xmlns:w10="urn:schemas-microsoft-com:office:word" xmlns:w="http://schemas.openxmlformats.org/wordprocessingml/2006/main" xmlns:wne="http://schemas.microsoft.com/office/word/2006/wordml">
+  <w:endnote w:type="separator" w:id="-1">
+    <w:p>
+      <w:pPr>
+        <w:spacing w:after="0" w:line="240" w:lineRule="auto"/>
+      </w:pPr>
+      <w:r>
+        <w:separator/>
+      </w:r>
+    </w:p>
+  </w:endnote>
+  <w:endnote w:type="continuationSeparator" w:id="0">
+    <w:p>
+      <w:pPr>
+        <w:spacing w:after="0" w:line="240" w:lineRule="auto"/>
+      </w:pPr>
+      <w:r>
+        <w:continuationSeparator/>
+      </w:r>
+    </w:p>
+  </w:endnote>
+</w:endnotes>
+</file>
+
+<file path=word/footnotes.xml><?xml version="1.0" encoding="utf-8"?>
+<w:footnotes xmlns:ve="http://schemas.openxmlformats.org/markup-compatibility/2006" xmlns:o="urn:schemas-microsoft-com:office:office" xmlns:r="http://schemas.openxmlformats.org/officeDocument/2006/relationships" xmlns:m="http://schemas.openxmlformats.org/officeDocument/2006/math" xmlns:v="urn:schemas-microsoft-com:vml" xmlns:wp="http://schemas.openxmlformats.org/drawingml/2006/wordprocessingDrawing" xmlns:w10="urn:schemas-microsoft-com:office:word" xmlns:w="http://schemas.openxmlformats.org/wordprocessingml/2006/main" xmlns:wne="http://schemas.microsoft.com/office/word/2006/wordml">
+  <w:footnote w:type="separator" w:id="-1">
+    <w:p>
+      <w:pPr>
+        <w:spacing w:after="0" w:line="240" w:lineRule="auto"/>
+      </w:pPr>
+      <w:r>
+        <w:separator/>
+      </w:r>
+    </w:p>
+  </w:footnote>
+  <w:footnote w:type="continuationSeparator" w:id="0">
+    <w:p>
+      <w:pPr>
+        <w:spacing w:after="0" w:line="240" w:lineRule="auto"/>
+      </w:pPr>
+      <w:r>
+        <w:continuationSeparator/>
+      </w:r>
+    </w:p>
+  </w:footnote>
+</w:footnotes>
+</file>
+
+<file path=word/header1.xml><?xml version="1.0" encoding="utf-8"?>
+<w:hdr xmlns:ve="http://schemas.openxmlformats.org/markup-compatibility/2006" xmlns:o="urn:schemas-microsoft-com:office:office" xmlns:r="http://schemas.openxmlformats.org/officeDocument/2006/relationships" xmlns:m="http://schemas.openxmlformats.org/officeDocument/2006/math" xmlns:v="urn:schemas-microsoft-com:vml" xmlns:wp="http://schemas.openxmlformats.org/drawingml/2006/wordprocessingDrawing" xmlns:w10="urn:schemas-microsoft-com:office:word" xmlns:w="http://schemas.openxmlformats.org/wordprocessingml/2006/main" xmlns:wne="http://schemas.microsoft.com/office/word/2006/wordml">
+  <w:p>
+    <w:pPr>
+      <w:pStyle w:val="Header"/>
+      <w:jc w:val="right"/>
+    </w:pPr>
+    <w:proofErr w:type="gramStart"/>
+    <w:r>
+      <w:t>Author :</w:t>
+    </w:r>
+    <w:proofErr w:type="gramEnd"/>
+    <w:r>
+      <w:t xml:space="preserve"> </w:t>
+    </w:r>
+    <w:proofErr w:type="spellStart"/>
+    <w:r>
+      <w:t>Hania</w:t>
+    </w:r>
+    <w:proofErr w:type="spellEnd"/>
+    <w:r>
+      <w:t xml:space="preserve"> </w:t>
+    </w:r>
+    <w:proofErr w:type="spellStart"/>
+    <w:r>
+      <w:t>Maghfira</w:t>
+    </w:r>
+    <w:proofErr w:type="spellEnd"/>
+    <w:r>
+      <w:t xml:space="preserve">, Astra Data Scientist </w:t>
+    </w:r>
+    <w:proofErr w:type="spellStart"/>
+    <w:r>
+      <w:t>Bootcamp</w:t>
+    </w:r>
+    <w:proofErr w:type="spellEnd"/>
+    <w:r>
+      <w:t xml:space="preserve"> 2019</w:t>
+    </w:r>
+  </w:p>
+</w:hdr>
 </file>
 
 <file path=word/numbering.xml><?xml version="1.0" encoding="utf-8"?>
@@ -1464,6 +1651,54 @@
       <w:sz w:val="16"/>
       <w:szCs w:val="16"/>
     </w:rPr>
+  </w:style>
+  <w:style w:type="paragraph" w:styleId="Header">
+    <w:name w:val="header"/>
+    <w:basedOn w:val="Normal"/>
+    <w:link w:val="HeaderChar"/>
+    <w:uiPriority w:val="99"/>
+    <w:semiHidden/>
+    <w:unhideWhenUsed/>
+    <w:rsid w:val="00C7700A"/>
+    <w:pPr>
+      <w:tabs>
+        <w:tab w:val="center" w:pos="4680"/>
+        <w:tab w:val="right" w:pos="9360"/>
+      </w:tabs>
+      <w:spacing w:after="0" w:line="240" w:lineRule="auto"/>
+    </w:pPr>
+  </w:style>
+  <w:style w:type="character" w:customStyle="1" w:styleId="HeaderChar">
+    <w:name w:val="Header Char"/>
+    <w:basedOn w:val="DefaultParagraphFont"/>
+    <w:link w:val="Header"/>
+    <w:uiPriority w:val="99"/>
+    <w:semiHidden/>
+    <w:rsid w:val="00C7700A"/>
+  </w:style>
+  <w:style w:type="paragraph" w:styleId="Footer">
+    <w:name w:val="footer"/>
+    <w:basedOn w:val="Normal"/>
+    <w:link w:val="FooterChar"/>
+    <w:uiPriority w:val="99"/>
+    <w:semiHidden/>
+    <w:unhideWhenUsed/>
+    <w:rsid w:val="00C7700A"/>
+    <w:pPr>
+      <w:tabs>
+        <w:tab w:val="center" w:pos="4680"/>
+        <w:tab w:val="right" w:pos="9360"/>
+      </w:tabs>
+      <w:spacing w:after="0" w:line="240" w:lineRule="auto"/>
+    </w:pPr>
+  </w:style>
+  <w:style w:type="character" w:customStyle="1" w:styleId="FooterChar">
+    <w:name w:val="Footer Char"/>
+    <w:basedOn w:val="DefaultParagraphFont"/>
+    <w:link w:val="Footer"/>
+    <w:uiPriority w:val="99"/>
+    <w:semiHidden/>
+    <w:rsid w:val="00C7700A"/>
   </w:style>
 </w:styles>
 </file>

</xml_diff>